<commit_message>
bugfix/fixed language option issue
</commit_message>
<xml_diff>
--- a/notes/METHODS RTL AND JEST/JEST_METHODS.docx
+++ b/notes/METHODS RTL AND JEST/JEST_METHODS.docx
@@ -5,19 +5,19 @@
     <w:tbl>
       <w:tblPr>
         <w:tblStyle w:val="TableGrid"/>
-        <w:tblW w:w="15372" w:type="dxa"/>
+        <w:tblW w:w="15342" w:type="dxa"/>
         <w:jc w:val="center"/>
         <w:tblLook w:val="04A0" w:firstRow="1" w:lastRow="0" w:firstColumn="1" w:lastColumn="0" w:noHBand="0" w:noVBand="1"/>
       </w:tblPr>
       <w:tblGrid>
-        <w:gridCol w:w="2379"/>
-        <w:gridCol w:w="3652"/>
-        <w:gridCol w:w="4015"/>
-        <w:gridCol w:w="5326"/>
+        <w:gridCol w:w="3360"/>
+        <w:gridCol w:w="3313"/>
+        <w:gridCol w:w="3628"/>
+        <w:gridCol w:w="5041"/>
       </w:tblGrid>
       <w:tr>
         <w:trPr>
-          <w:trHeight w:val="395"/>
+          <w:trHeight w:val="354"/>
           <w:jc w:val="center"/>
         </w:trPr>
         <w:tc>
@@ -130,7 +130,7 @@
       </w:tr>
       <w:tr>
         <w:trPr>
-          <w:trHeight w:val="761"/>
+          <w:trHeight w:val="682"/>
           <w:jc w:val="center"/>
         </w:trPr>
         <w:tc>
@@ -236,7 +236,7 @@
       </w:tr>
       <w:tr>
         <w:trPr>
-          <w:trHeight w:val="792"/>
+          <w:trHeight w:val="710"/>
           <w:jc w:val="center"/>
         </w:trPr>
         <w:tc>
@@ -384,7 +384,7 @@
       </w:tr>
       <w:tr>
         <w:trPr>
-          <w:trHeight w:val="395"/>
+          <w:trHeight w:val="354"/>
           <w:jc w:val="center"/>
         </w:trPr>
         <w:tc>
@@ -490,7 +490,7 @@
       </w:tr>
       <w:tr>
         <w:trPr>
-          <w:trHeight w:val="395"/>
+          <w:trHeight w:val="354"/>
           <w:jc w:val="center"/>
         </w:trPr>
         <w:tc>
@@ -596,7 +596,7 @@
       </w:tr>
       <w:tr>
         <w:trPr>
-          <w:trHeight w:val="395"/>
+          <w:trHeight w:val="354"/>
           <w:jc w:val="center"/>
         </w:trPr>
         <w:tc>
@@ -702,7 +702,7 @@
       </w:tr>
       <w:tr>
         <w:trPr>
-          <w:trHeight w:val="395"/>
+          <w:trHeight w:val="354"/>
           <w:jc w:val="center"/>
         </w:trPr>
         <w:tc>
@@ -808,7 +808,7 @@
       </w:tr>
       <w:tr>
         <w:trPr>
-          <w:trHeight w:val="395"/>
+          <w:trHeight w:val="354"/>
           <w:jc w:val="center"/>
         </w:trPr>
         <w:tc>
@@ -914,7 +914,7 @@
       </w:tr>
       <w:tr>
         <w:trPr>
-          <w:trHeight w:val="761"/>
+          <w:trHeight w:val="682"/>
           <w:jc w:val="center"/>
         </w:trPr>
         <w:tc>
@@ -1020,7 +1020,7 @@
       </w:tr>
       <w:tr>
         <w:trPr>
-          <w:trHeight w:val="395"/>
+          <w:trHeight w:val="354"/>
           <w:jc w:val="center"/>
         </w:trPr>
         <w:tc>
@@ -1126,7 +1126,7 @@
       </w:tr>
       <w:tr>
         <w:trPr>
-          <w:trHeight w:val="395"/>
+          <w:trHeight w:val="354"/>
           <w:jc w:val="center"/>
         </w:trPr>
         <w:tc>
@@ -1232,7 +1232,7 @@
       </w:tr>
       <w:tr>
         <w:trPr>
-          <w:trHeight w:val="395"/>
+          <w:trHeight w:val="354"/>
           <w:jc w:val="center"/>
         </w:trPr>
         <w:tc>
@@ -1338,7 +1338,7 @@
       </w:tr>
       <w:tr>
         <w:trPr>
-          <w:trHeight w:val="395"/>
+          <w:trHeight w:val="354"/>
           <w:jc w:val="center"/>
         </w:trPr>
         <w:tc>
@@ -1444,7 +1444,7 @@
       </w:tr>
       <w:tr>
         <w:trPr>
-          <w:trHeight w:val="395"/>
+          <w:trHeight w:val="354"/>
           <w:jc w:val="center"/>
         </w:trPr>
         <w:tc>
@@ -1550,113 +1550,86 @@
       </w:tr>
       <w:tr>
         <w:trPr>
-          <w:trHeight w:val="395"/>
+          <w:trHeight w:val="354"/>
           <w:jc w:val="center"/>
         </w:trPr>
         <w:tc>
           <w:tcPr>
             <w:tcW w:w="0" w:type="auto"/>
             <w:vAlign w:val="center"/>
-            <w:hideMark/>
-          </w:tcPr>
-          <w:p>
-            <w:pPr>
-              <w:rPr>
-                <w:rFonts w:ascii="Calibri" w:eastAsia="Times New Roman" w:hAnsi="Calibri" w:cs="Calibri"/>
-                <w:b/>
-                <w:sz w:val="24"/>
-                <w:szCs w:val="24"/>
-              </w:rPr>
-            </w:pPr>
-            <w:r>
-              <w:rPr>
-                <w:rFonts w:ascii="Calibri" w:eastAsia="Times New Roman" w:hAnsi="Calibri" w:cs="Calibri"/>
-                <w:b/>
-                <w:sz w:val="24"/>
-                <w:szCs w:val="24"/>
-              </w:rPr>
-              <w:t>jest.spyOn()</w:t>
-            </w:r>
-          </w:p>
-        </w:tc>
-        <w:tc>
-          <w:tcPr>
-            <w:tcW w:w="0" w:type="auto"/>
-            <w:vAlign w:val="center"/>
-            <w:hideMark/>
-          </w:tcPr>
-          <w:p>
-            <w:pPr>
-              <w:rPr>
-                <w:rFonts w:ascii="Calibri" w:eastAsia="Times New Roman" w:hAnsi="Calibri" w:cs="Calibri"/>
-                <w:sz w:val="24"/>
-                <w:szCs w:val="24"/>
-              </w:rPr>
-            </w:pPr>
-            <w:r>
-              <w:rPr>
-                <w:rFonts w:ascii="Calibri" w:eastAsia="Times New Roman" w:hAnsi="Calibri" w:cs="Calibri"/>
-                <w:sz w:val="24"/>
-                <w:szCs w:val="24"/>
-              </w:rPr>
-              <w:t>Spy on a method of an object</w:t>
-            </w:r>
-          </w:p>
-        </w:tc>
-        <w:tc>
-          <w:tcPr>
-            <w:tcW w:w="0" w:type="auto"/>
-            <w:vAlign w:val="center"/>
-            <w:hideMark/>
-          </w:tcPr>
-          <w:p>
-            <w:pPr>
-              <w:rPr>
-                <w:rFonts w:ascii="Calibri" w:eastAsia="Times New Roman" w:hAnsi="Calibri" w:cs="Calibri"/>
-                <w:sz w:val="24"/>
-                <w:szCs w:val="24"/>
-              </w:rPr>
-            </w:pPr>
-            <w:r>
-              <w:rPr>
-                <w:rFonts w:ascii="Calibri" w:eastAsia="Times New Roman" w:hAnsi="Calibri" w:cs="Calibri"/>
-                <w:sz w:val="24"/>
-                <w:szCs w:val="24"/>
-              </w:rPr>
-              <w:t>Monitor calls to real methods</w:t>
-            </w:r>
-          </w:p>
-        </w:tc>
-        <w:tc>
-          <w:tcPr>
-            <w:tcW w:w="0" w:type="auto"/>
-            <w:vAlign w:val="center"/>
-            <w:hideMark/>
-          </w:tcPr>
-          <w:p>
-            <w:pPr>
-              <w:rPr>
-                <w:rFonts w:ascii="Calibri" w:eastAsia="Times New Roman" w:hAnsi="Calibri" w:cs="Calibri"/>
-                <w:b/>
-                <w:sz w:val="24"/>
-                <w:szCs w:val="24"/>
-              </w:rPr>
-            </w:pPr>
-            <w:r>
-              <w:rPr>
-                <w:rFonts w:ascii="Calibri" w:eastAsia="Times New Roman" w:hAnsi="Calibri" w:cs="Calibri"/>
-                <w:b/>
-                <w:sz w:val="24"/>
-                <w:szCs w:val="24"/>
-              </w:rPr>
-              <w:t>jest.spyOn(obj, 'method')</w:t>
-            </w:r>
+          </w:tcPr>
+          <w:p>
+            <w:pPr>
+              <w:rPr>
+                <w:rFonts w:ascii="Calibri" w:eastAsia="Times New Roman" w:hAnsi="Calibri" w:cs="Calibri"/>
+                <w:b/>
+                <w:sz w:val="24"/>
+                <w:szCs w:val="24"/>
+              </w:rPr>
+            </w:pPr>
+            <w:r>
+              <w:rPr>
+                <w:rFonts w:ascii="Calibri" w:eastAsia="Times New Roman" w:hAnsi="Calibri" w:cs="Calibri"/>
+                <w:b/>
+                <w:sz w:val="24"/>
+                <w:szCs w:val="24"/>
+              </w:rPr>
+              <w:t>.toHaveAttribute(‘attribute name)</w:t>
+            </w:r>
+          </w:p>
+        </w:tc>
+        <w:tc>
+          <w:tcPr>
+            <w:tcW w:w="0" w:type="auto"/>
+            <w:vAlign w:val="center"/>
+          </w:tcPr>
+          <w:p>
+            <w:pPr>
+              <w:rPr>
+                <w:rFonts w:ascii="Calibri" w:eastAsia="Times New Roman" w:hAnsi="Calibri" w:cs="Calibri"/>
+                <w:sz w:val="24"/>
+                <w:szCs w:val="24"/>
+              </w:rPr>
+            </w:pPr>
+            <w:bookmarkStart w:id="0" w:name="_GoBack"/>
+            <w:bookmarkEnd w:id="0"/>
+          </w:p>
+        </w:tc>
+        <w:tc>
+          <w:tcPr>
+            <w:tcW w:w="0" w:type="auto"/>
+            <w:vAlign w:val="center"/>
+          </w:tcPr>
+          <w:p>
+            <w:pPr>
+              <w:rPr>
+                <w:rFonts w:ascii="Calibri" w:eastAsia="Times New Roman" w:hAnsi="Calibri" w:cs="Calibri"/>
+                <w:sz w:val="24"/>
+                <w:szCs w:val="24"/>
+              </w:rPr>
+            </w:pPr>
+          </w:p>
+        </w:tc>
+        <w:tc>
+          <w:tcPr>
+            <w:tcW w:w="0" w:type="auto"/>
+            <w:vAlign w:val="center"/>
+          </w:tcPr>
+          <w:p>
+            <w:pPr>
+              <w:rPr>
+                <w:rFonts w:ascii="Calibri" w:eastAsia="Times New Roman" w:hAnsi="Calibri" w:cs="Calibri"/>
+                <w:b/>
+                <w:sz w:val="24"/>
+                <w:szCs w:val="24"/>
+              </w:rPr>
+            </w:pPr>
           </w:p>
         </w:tc>
       </w:tr>
       <w:tr>
         <w:trPr>
-          <w:trHeight w:val="395"/>
+          <w:trHeight w:val="354"/>
           <w:jc w:val="center"/>
         </w:trPr>
         <w:tc>
@@ -1681,88 +1654,88 @@
                 <w:sz w:val="24"/>
                 <w:szCs w:val="24"/>
               </w:rPr>
-              <w:t>mockReturnValue()</w:t>
-            </w:r>
-          </w:p>
-        </w:tc>
-        <w:tc>
-          <w:tcPr>
-            <w:tcW w:w="0" w:type="auto"/>
-            <w:vAlign w:val="center"/>
-            <w:hideMark/>
-          </w:tcPr>
-          <w:p>
-            <w:pPr>
-              <w:rPr>
-                <w:rFonts w:ascii="Calibri" w:eastAsia="Times New Roman" w:hAnsi="Calibri" w:cs="Calibri"/>
-                <w:sz w:val="24"/>
-                <w:szCs w:val="24"/>
-              </w:rPr>
-            </w:pPr>
-            <w:r>
-              <w:rPr>
-                <w:rFonts w:ascii="Calibri" w:eastAsia="Times New Roman" w:hAnsi="Calibri" w:cs="Calibri"/>
-                <w:sz w:val="24"/>
-                <w:szCs w:val="24"/>
-              </w:rPr>
-              <w:t>Force a mock function to return a value</w:t>
-            </w:r>
-          </w:p>
-        </w:tc>
-        <w:tc>
-          <w:tcPr>
-            <w:tcW w:w="0" w:type="auto"/>
-            <w:vAlign w:val="center"/>
-            <w:hideMark/>
-          </w:tcPr>
-          <w:p>
-            <w:pPr>
-              <w:rPr>
-                <w:rFonts w:ascii="Calibri" w:eastAsia="Times New Roman" w:hAnsi="Calibri" w:cs="Calibri"/>
-                <w:sz w:val="24"/>
-                <w:szCs w:val="24"/>
-              </w:rPr>
-            </w:pPr>
-            <w:r>
-              <w:rPr>
-                <w:rFonts w:ascii="Calibri" w:eastAsia="Times New Roman" w:hAnsi="Calibri" w:cs="Calibri"/>
-                <w:sz w:val="24"/>
-                <w:szCs w:val="24"/>
-              </w:rPr>
-              <w:t>Stub function behavior</w:t>
-            </w:r>
-          </w:p>
-        </w:tc>
-        <w:tc>
-          <w:tcPr>
-            <w:tcW w:w="0" w:type="auto"/>
-            <w:vAlign w:val="center"/>
-            <w:hideMark/>
-          </w:tcPr>
-          <w:p>
-            <w:pPr>
-              <w:rPr>
-                <w:rFonts w:ascii="Calibri" w:eastAsia="Times New Roman" w:hAnsi="Calibri" w:cs="Calibri"/>
-                <w:b/>
-                <w:sz w:val="24"/>
-                <w:szCs w:val="24"/>
-              </w:rPr>
-            </w:pPr>
-            <w:r>
-              <w:rPr>
-                <w:rFonts w:ascii="Calibri" w:eastAsia="Times New Roman" w:hAnsi="Calibri" w:cs="Calibri"/>
-                <w:b/>
-                <w:sz w:val="24"/>
-                <w:szCs w:val="24"/>
-              </w:rPr>
-              <w:t>mockFn.mockReturnValue(42)</w:t>
+              <w:t>jest.spyOn()</w:t>
+            </w:r>
+          </w:p>
+        </w:tc>
+        <w:tc>
+          <w:tcPr>
+            <w:tcW w:w="0" w:type="auto"/>
+            <w:vAlign w:val="center"/>
+            <w:hideMark/>
+          </w:tcPr>
+          <w:p>
+            <w:pPr>
+              <w:rPr>
+                <w:rFonts w:ascii="Calibri" w:eastAsia="Times New Roman" w:hAnsi="Calibri" w:cs="Calibri"/>
+                <w:sz w:val="24"/>
+                <w:szCs w:val="24"/>
+              </w:rPr>
+            </w:pPr>
+            <w:r>
+              <w:rPr>
+                <w:rFonts w:ascii="Calibri" w:eastAsia="Times New Roman" w:hAnsi="Calibri" w:cs="Calibri"/>
+                <w:sz w:val="24"/>
+                <w:szCs w:val="24"/>
+              </w:rPr>
+              <w:t>Spy on a method of an object</w:t>
+            </w:r>
+          </w:p>
+        </w:tc>
+        <w:tc>
+          <w:tcPr>
+            <w:tcW w:w="0" w:type="auto"/>
+            <w:vAlign w:val="center"/>
+            <w:hideMark/>
+          </w:tcPr>
+          <w:p>
+            <w:pPr>
+              <w:rPr>
+                <w:rFonts w:ascii="Calibri" w:eastAsia="Times New Roman" w:hAnsi="Calibri" w:cs="Calibri"/>
+                <w:sz w:val="24"/>
+                <w:szCs w:val="24"/>
+              </w:rPr>
+            </w:pPr>
+            <w:r>
+              <w:rPr>
+                <w:rFonts w:ascii="Calibri" w:eastAsia="Times New Roman" w:hAnsi="Calibri" w:cs="Calibri"/>
+                <w:sz w:val="24"/>
+                <w:szCs w:val="24"/>
+              </w:rPr>
+              <w:t>Monitor calls to real methods</w:t>
+            </w:r>
+          </w:p>
+        </w:tc>
+        <w:tc>
+          <w:tcPr>
+            <w:tcW w:w="0" w:type="auto"/>
+            <w:vAlign w:val="center"/>
+            <w:hideMark/>
+          </w:tcPr>
+          <w:p>
+            <w:pPr>
+              <w:rPr>
+                <w:rFonts w:ascii="Calibri" w:eastAsia="Times New Roman" w:hAnsi="Calibri" w:cs="Calibri"/>
+                <w:b/>
+                <w:sz w:val="24"/>
+                <w:szCs w:val="24"/>
+              </w:rPr>
+            </w:pPr>
+            <w:r>
+              <w:rPr>
+                <w:rFonts w:ascii="Calibri" w:eastAsia="Times New Roman" w:hAnsi="Calibri" w:cs="Calibri"/>
+                <w:b/>
+                <w:sz w:val="24"/>
+                <w:szCs w:val="24"/>
+              </w:rPr>
+              <w:t>jest.spyOn(obj, 'method')</w:t>
             </w:r>
           </w:p>
         </w:tc>
       </w:tr>
       <w:tr>
         <w:trPr>
-          <w:trHeight w:val="761"/>
+          <w:trHeight w:val="354"/>
           <w:jc w:val="center"/>
         </w:trPr>
         <w:tc>
@@ -1787,88 +1760,88 @@
                 <w:sz w:val="24"/>
                 <w:szCs w:val="24"/>
               </w:rPr>
-              <w:t>mockResolvedValue()</w:t>
-            </w:r>
-          </w:p>
-        </w:tc>
-        <w:tc>
-          <w:tcPr>
-            <w:tcW w:w="0" w:type="auto"/>
-            <w:vAlign w:val="center"/>
-            <w:hideMark/>
-          </w:tcPr>
-          <w:p>
-            <w:pPr>
-              <w:rPr>
-                <w:rFonts w:ascii="Calibri" w:eastAsia="Times New Roman" w:hAnsi="Calibri" w:cs="Calibri"/>
-                <w:sz w:val="24"/>
-                <w:szCs w:val="24"/>
-              </w:rPr>
-            </w:pPr>
-            <w:r>
-              <w:rPr>
-                <w:rFonts w:ascii="Calibri" w:eastAsia="Times New Roman" w:hAnsi="Calibri" w:cs="Calibri"/>
-                <w:sz w:val="24"/>
-                <w:szCs w:val="24"/>
-              </w:rPr>
-              <w:t>Force a promise-returning mock to resolve</w:t>
-            </w:r>
-          </w:p>
-        </w:tc>
-        <w:tc>
-          <w:tcPr>
-            <w:tcW w:w="0" w:type="auto"/>
-            <w:vAlign w:val="center"/>
-            <w:hideMark/>
-          </w:tcPr>
-          <w:p>
-            <w:pPr>
-              <w:rPr>
-                <w:rFonts w:ascii="Calibri" w:eastAsia="Times New Roman" w:hAnsi="Calibri" w:cs="Calibri"/>
-                <w:sz w:val="24"/>
-                <w:szCs w:val="24"/>
-              </w:rPr>
-            </w:pPr>
-            <w:r>
-              <w:rPr>
-                <w:rFonts w:ascii="Calibri" w:eastAsia="Times New Roman" w:hAnsi="Calibri" w:cs="Calibri"/>
-                <w:sz w:val="24"/>
-                <w:szCs w:val="24"/>
-              </w:rPr>
-              <w:t>Stub async API responses</w:t>
-            </w:r>
-          </w:p>
-        </w:tc>
-        <w:tc>
-          <w:tcPr>
-            <w:tcW w:w="0" w:type="auto"/>
-            <w:vAlign w:val="center"/>
-            <w:hideMark/>
-          </w:tcPr>
-          <w:p>
-            <w:pPr>
-              <w:rPr>
-                <w:rFonts w:ascii="Calibri" w:eastAsia="Times New Roman" w:hAnsi="Calibri" w:cs="Calibri"/>
-                <w:b/>
-                <w:sz w:val="24"/>
-                <w:szCs w:val="24"/>
-              </w:rPr>
-            </w:pPr>
-            <w:r>
-              <w:rPr>
-                <w:rFonts w:ascii="Calibri" w:eastAsia="Times New Roman" w:hAnsi="Calibri" w:cs="Calibri"/>
-                <w:b/>
-                <w:sz w:val="24"/>
-                <w:szCs w:val="24"/>
-              </w:rPr>
-              <w:t>mockFn.mockResolvedValue({ data: 'ok' })</w:t>
+              <w:t>mockReturnValue()</w:t>
+            </w:r>
+          </w:p>
+        </w:tc>
+        <w:tc>
+          <w:tcPr>
+            <w:tcW w:w="0" w:type="auto"/>
+            <w:vAlign w:val="center"/>
+            <w:hideMark/>
+          </w:tcPr>
+          <w:p>
+            <w:pPr>
+              <w:rPr>
+                <w:rFonts w:ascii="Calibri" w:eastAsia="Times New Roman" w:hAnsi="Calibri" w:cs="Calibri"/>
+                <w:sz w:val="24"/>
+                <w:szCs w:val="24"/>
+              </w:rPr>
+            </w:pPr>
+            <w:r>
+              <w:rPr>
+                <w:rFonts w:ascii="Calibri" w:eastAsia="Times New Roman" w:hAnsi="Calibri" w:cs="Calibri"/>
+                <w:sz w:val="24"/>
+                <w:szCs w:val="24"/>
+              </w:rPr>
+              <w:t>Force a mock function to return a value</w:t>
+            </w:r>
+          </w:p>
+        </w:tc>
+        <w:tc>
+          <w:tcPr>
+            <w:tcW w:w="0" w:type="auto"/>
+            <w:vAlign w:val="center"/>
+            <w:hideMark/>
+          </w:tcPr>
+          <w:p>
+            <w:pPr>
+              <w:rPr>
+                <w:rFonts w:ascii="Calibri" w:eastAsia="Times New Roman" w:hAnsi="Calibri" w:cs="Calibri"/>
+                <w:sz w:val="24"/>
+                <w:szCs w:val="24"/>
+              </w:rPr>
+            </w:pPr>
+            <w:r>
+              <w:rPr>
+                <w:rFonts w:ascii="Calibri" w:eastAsia="Times New Roman" w:hAnsi="Calibri" w:cs="Calibri"/>
+                <w:sz w:val="24"/>
+                <w:szCs w:val="24"/>
+              </w:rPr>
+              <w:t>Stub function behavior</w:t>
+            </w:r>
+          </w:p>
+        </w:tc>
+        <w:tc>
+          <w:tcPr>
+            <w:tcW w:w="0" w:type="auto"/>
+            <w:vAlign w:val="center"/>
+            <w:hideMark/>
+          </w:tcPr>
+          <w:p>
+            <w:pPr>
+              <w:rPr>
+                <w:rFonts w:ascii="Calibri" w:eastAsia="Times New Roman" w:hAnsi="Calibri" w:cs="Calibri"/>
+                <w:b/>
+                <w:sz w:val="24"/>
+                <w:szCs w:val="24"/>
+              </w:rPr>
+            </w:pPr>
+            <w:r>
+              <w:rPr>
+                <w:rFonts w:ascii="Calibri" w:eastAsia="Times New Roman" w:hAnsi="Calibri" w:cs="Calibri"/>
+                <w:b/>
+                <w:sz w:val="24"/>
+                <w:szCs w:val="24"/>
+              </w:rPr>
+              <w:t>mockFn.mockReturnValue(42)</w:t>
             </w:r>
           </w:p>
         </w:tc>
       </w:tr>
       <w:tr>
         <w:trPr>
-          <w:trHeight w:val="792"/>
+          <w:trHeight w:val="682"/>
           <w:jc w:val="center"/>
         </w:trPr>
         <w:tc>
@@ -1893,88 +1866,88 @@
                 <w:sz w:val="24"/>
                 <w:szCs w:val="24"/>
               </w:rPr>
-              <w:t>mockRejectedValue()</w:t>
-            </w:r>
-          </w:p>
-        </w:tc>
-        <w:tc>
-          <w:tcPr>
-            <w:tcW w:w="0" w:type="auto"/>
-            <w:vAlign w:val="center"/>
-            <w:hideMark/>
-          </w:tcPr>
-          <w:p>
-            <w:pPr>
-              <w:rPr>
-                <w:rFonts w:ascii="Calibri" w:eastAsia="Times New Roman" w:hAnsi="Calibri" w:cs="Calibri"/>
-                <w:sz w:val="24"/>
-                <w:szCs w:val="24"/>
-              </w:rPr>
-            </w:pPr>
-            <w:r>
-              <w:rPr>
-                <w:rFonts w:ascii="Calibri" w:eastAsia="Times New Roman" w:hAnsi="Calibri" w:cs="Calibri"/>
-                <w:sz w:val="24"/>
-                <w:szCs w:val="24"/>
-              </w:rPr>
-              <w:t>Force a promise-returning mock to reject</w:t>
-            </w:r>
-          </w:p>
-        </w:tc>
-        <w:tc>
-          <w:tcPr>
-            <w:tcW w:w="0" w:type="auto"/>
-            <w:vAlign w:val="center"/>
-            <w:hideMark/>
-          </w:tcPr>
-          <w:p>
-            <w:pPr>
-              <w:rPr>
-                <w:rFonts w:ascii="Calibri" w:eastAsia="Times New Roman" w:hAnsi="Calibri" w:cs="Calibri"/>
-                <w:sz w:val="24"/>
-                <w:szCs w:val="24"/>
-              </w:rPr>
-            </w:pPr>
-            <w:r>
-              <w:rPr>
-                <w:rFonts w:ascii="Calibri" w:eastAsia="Times New Roman" w:hAnsi="Calibri" w:cs="Calibri"/>
-                <w:sz w:val="24"/>
-                <w:szCs w:val="24"/>
-              </w:rPr>
-              <w:t>Stub failed async calls</w:t>
-            </w:r>
-          </w:p>
-        </w:tc>
-        <w:tc>
-          <w:tcPr>
-            <w:tcW w:w="0" w:type="auto"/>
-            <w:vAlign w:val="center"/>
-            <w:hideMark/>
-          </w:tcPr>
-          <w:p>
-            <w:pPr>
-              <w:rPr>
-                <w:rFonts w:ascii="Calibri" w:eastAsia="Times New Roman" w:hAnsi="Calibri" w:cs="Calibri"/>
-                <w:b/>
-                <w:sz w:val="24"/>
-                <w:szCs w:val="24"/>
-              </w:rPr>
-            </w:pPr>
-            <w:r>
-              <w:rPr>
-                <w:rFonts w:ascii="Calibri" w:eastAsia="Times New Roman" w:hAnsi="Calibri" w:cs="Calibri"/>
-                <w:b/>
-                <w:sz w:val="24"/>
-                <w:szCs w:val="24"/>
-              </w:rPr>
-              <w:t>mockFn.mockRejectedValue(new Error('fail'))</w:t>
+              <w:t>mockResolvedValue()</w:t>
+            </w:r>
+          </w:p>
+        </w:tc>
+        <w:tc>
+          <w:tcPr>
+            <w:tcW w:w="0" w:type="auto"/>
+            <w:vAlign w:val="center"/>
+            <w:hideMark/>
+          </w:tcPr>
+          <w:p>
+            <w:pPr>
+              <w:rPr>
+                <w:rFonts w:ascii="Calibri" w:eastAsia="Times New Roman" w:hAnsi="Calibri" w:cs="Calibri"/>
+                <w:sz w:val="24"/>
+                <w:szCs w:val="24"/>
+              </w:rPr>
+            </w:pPr>
+            <w:r>
+              <w:rPr>
+                <w:rFonts w:ascii="Calibri" w:eastAsia="Times New Roman" w:hAnsi="Calibri" w:cs="Calibri"/>
+                <w:sz w:val="24"/>
+                <w:szCs w:val="24"/>
+              </w:rPr>
+              <w:t>Force a promise-returning mock to resolve</w:t>
+            </w:r>
+          </w:p>
+        </w:tc>
+        <w:tc>
+          <w:tcPr>
+            <w:tcW w:w="0" w:type="auto"/>
+            <w:vAlign w:val="center"/>
+            <w:hideMark/>
+          </w:tcPr>
+          <w:p>
+            <w:pPr>
+              <w:rPr>
+                <w:rFonts w:ascii="Calibri" w:eastAsia="Times New Roman" w:hAnsi="Calibri" w:cs="Calibri"/>
+                <w:sz w:val="24"/>
+                <w:szCs w:val="24"/>
+              </w:rPr>
+            </w:pPr>
+            <w:r>
+              <w:rPr>
+                <w:rFonts w:ascii="Calibri" w:eastAsia="Times New Roman" w:hAnsi="Calibri" w:cs="Calibri"/>
+                <w:sz w:val="24"/>
+                <w:szCs w:val="24"/>
+              </w:rPr>
+              <w:t>Stub async API responses</w:t>
+            </w:r>
+          </w:p>
+        </w:tc>
+        <w:tc>
+          <w:tcPr>
+            <w:tcW w:w="0" w:type="auto"/>
+            <w:vAlign w:val="center"/>
+            <w:hideMark/>
+          </w:tcPr>
+          <w:p>
+            <w:pPr>
+              <w:rPr>
+                <w:rFonts w:ascii="Calibri" w:eastAsia="Times New Roman" w:hAnsi="Calibri" w:cs="Calibri"/>
+                <w:b/>
+                <w:sz w:val="24"/>
+                <w:szCs w:val="24"/>
+              </w:rPr>
+            </w:pPr>
+            <w:r>
+              <w:rPr>
+                <w:rFonts w:ascii="Calibri" w:eastAsia="Times New Roman" w:hAnsi="Calibri" w:cs="Calibri"/>
+                <w:b/>
+                <w:sz w:val="24"/>
+                <w:szCs w:val="24"/>
+              </w:rPr>
+              <w:t>mockFn.mockResolvedValue({ data: 'ok' })</w:t>
             </w:r>
           </w:p>
         </w:tc>
       </w:tr>
       <w:tr>
         <w:trPr>
-          <w:trHeight w:val="395"/>
+          <w:trHeight w:val="710"/>
           <w:jc w:val="center"/>
         </w:trPr>
         <w:tc>
@@ -1999,88 +1972,88 @@
                 <w:sz w:val="24"/>
                 <w:szCs w:val="24"/>
               </w:rPr>
-              <w:t>beforeEach()</w:t>
-            </w:r>
-          </w:p>
-        </w:tc>
-        <w:tc>
-          <w:tcPr>
-            <w:tcW w:w="0" w:type="auto"/>
-            <w:vAlign w:val="center"/>
-            <w:hideMark/>
-          </w:tcPr>
-          <w:p>
-            <w:pPr>
-              <w:rPr>
-                <w:rFonts w:ascii="Calibri" w:eastAsia="Times New Roman" w:hAnsi="Calibri" w:cs="Calibri"/>
-                <w:sz w:val="24"/>
-                <w:szCs w:val="24"/>
-              </w:rPr>
-            </w:pPr>
-            <w:r>
-              <w:rPr>
-                <w:rFonts w:ascii="Calibri" w:eastAsia="Times New Roman" w:hAnsi="Calibri" w:cs="Calibri"/>
-                <w:sz w:val="24"/>
-                <w:szCs w:val="24"/>
-              </w:rPr>
-              <w:t>Runs setup code before each test</w:t>
-            </w:r>
-          </w:p>
-        </w:tc>
-        <w:tc>
-          <w:tcPr>
-            <w:tcW w:w="0" w:type="auto"/>
-            <w:vAlign w:val="center"/>
-            <w:hideMark/>
-          </w:tcPr>
-          <w:p>
-            <w:pPr>
-              <w:rPr>
-                <w:rFonts w:ascii="Calibri" w:eastAsia="Times New Roman" w:hAnsi="Calibri" w:cs="Calibri"/>
-                <w:sz w:val="24"/>
-                <w:szCs w:val="24"/>
-              </w:rPr>
-            </w:pPr>
-            <w:r>
-              <w:rPr>
-                <w:rFonts w:ascii="Calibri" w:eastAsia="Times New Roman" w:hAnsi="Calibri" w:cs="Calibri"/>
-                <w:sz w:val="24"/>
-                <w:szCs w:val="24"/>
-              </w:rPr>
-              <w:t>Reuse setup like rendering or variable reset</w:t>
-            </w:r>
-          </w:p>
-        </w:tc>
-        <w:tc>
-          <w:tcPr>
-            <w:tcW w:w="0" w:type="auto"/>
-            <w:vAlign w:val="center"/>
-            <w:hideMark/>
-          </w:tcPr>
-          <w:p>
-            <w:pPr>
-              <w:rPr>
-                <w:rFonts w:ascii="Calibri" w:eastAsia="Times New Roman" w:hAnsi="Calibri" w:cs="Calibri"/>
-                <w:b/>
-                <w:sz w:val="24"/>
-                <w:szCs w:val="24"/>
-              </w:rPr>
-            </w:pPr>
-            <w:r>
-              <w:rPr>
-                <w:rFonts w:ascii="Calibri" w:eastAsia="Times New Roman" w:hAnsi="Calibri" w:cs="Calibri"/>
-                <w:b/>
-                <w:sz w:val="24"/>
-                <w:szCs w:val="24"/>
-              </w:rPr>
-              <w:t>beforeEach(() =&gt; setup())</w:t>
+              <w:t>mockRejectedValue()</w:t>
+            </w:r>
+          </w:p>
+        </w:tc>
+        <w:tc>
+          <w:tcPr>
+            <w:tcW w:w="0" w:type="auto"/>
+            <w:vAlign w:val="center"/>
+            <w:hideMark/>
+          </w:tcPr>
+          <w:p>
+            <w:pPr>
+              <w:rPr>
+                <w:rFonts w:ascii="Calibri" w:eastAsia="Times New Roman" w:hAnsi="Calibri" w:cs="Calibri"/>
+                <w:sz w:val="24"/>
+                <w:szCs w:val="24"/>
+              </w:rPr>
+            </w:pPr>
+            <w:r>
+              <w:rPr>
+                <w:rFonts w:ascii="Calibri" w:eastAsia="Times New Roman" w:hAnsi="Calibri" w:cs="Calibri"/>
+                <w:sz w:val="24"/>
+                <w:szCs w:val="24"/>
+              </w:rPr>
+              <w:t>Force a promise-returning mock to reject</w:t>
+            </w:r>
+          </w:p>
+        </w:tc>
+        <w:tc>
+          <w:tcPr>
+            <w:tcW w:w="0" w:type="auto"/>
+            <w:vAlign w:val="center"/>
+            <w:hideMark/>
+          </w:tcPr>
+          <w:p>
+            <w:pPr>
+              <w:rPr>
+                <w:rFonts w:ascii="Calibri" w:eastAsia="Times New Roman" w:hAnsi="Calibri" w:cs="Calibri"/>
+                <w:sz w:val="24"/>
+                <w:szCs w:val="24"/>
+              </w:rPr>
+            </w:pPr>
+            <w:r>
+              <w:rPr>
+                <w:rFonts w:ascii="Calibri" w:eastAsia="Times New Roman" w:hAnsi="Calibri" w:cs="Calibri"/>
+                <w:sz w:val="24"/>
+                <w:szCs w:val="24"/>
+              </w:rPr>
+              <w:t>Stub failed async calls</w:t>
+            </w:r>
+          </w:p>
+        </w:tc>
+        <w:tc>
+          <w:tcPr>
+            <w:tcW w:w="0" w:type="auto"/>
+            <w:vAlign w:val="center"/>
+            <w:hideMark/>
+          </w:tcPr>
+          <w:p>
+            <w:pPr>
+              <w:rPr>
+                <w:rFonts w:ascii="Calibri" w:eastAsia="Times New Roman" w:hAnsi="Calibri" w:cs="Calibri"/>
+                <w:b/>
+                <w:sz w:val="24"/>
+                <w:szCs w:val="24"/>
+              </w:rPr>
+            </w:pPr>
+            <w:r>
+              <w:rPr>
+                <w:rFonts w:ascii="Calibri" w:eastAsia="Times New Roman" w:hAnsi="Calibri" w:cs="Calibri"/>
+                <w:b/>
+                <w:sz w:val="24"/>
+                <w:szCs w:val="24"/>
+              </w:rPr>
+              <w:t>mockFn.mockRejectedValue(new Error('fail'))</w:t>
             </w:r>
           </w:p>
         </w:tc>
       </w:tr>
       <w:tr>
         <w:trPr>
-          <w:trHeight w:val="395"/>
+          <w:trHeight w:val="354"/>
           <w:jc w:val="center"/>
         </w:trPr>
         <w:tc>
@@ -2105,88 +2078,194 @@
                 <w:sz w:val="24"/>
                 <w:szCs w:val="24"/>
               </w:rPr>
-              <w:t>afterEach()</w:t>
-            </w:r>
-          </w:p>
-        </w:tc>
-        <w:tc>
-          <w:tcPr>
-            <w:tcW w:w="0" w:type="auto"/>
-            <w:vAlign w:val="center"/>
-            <w:hideMark/>
-          </w:tcPr>
-          <w:p>
-            <w:pPr>
-              <w:rPr>
-                <w:rFonts w:ascii="Calibri" w:eastAsia="Times New Roman" w:hAnsi="Calibri" w:cs="Calibri"/>
-                <w:sz w:val="24"/>
-                <w:szCs w:val="24"/>
-              </w:rPr>
-            </w:pPr>
-            <w:r>
-              <w:rPr>
-                <w:rFonts w:ascii="Calibri" w:eastAsia="Times New Roman" w:hAnsi="Calibri" w:cs="Calibri"/>
-                <w:sz w:val="24"/>
-                <w:szCs w:val="24"/>
-              </w:rPr>
-              <w:t>Runs cleanup code after each test</w:t>
-            </w:r>
-          </w:p>
-        </w:tc>
-        <w:tc>
-          <w:tcPr>
-            <w:tcW w:w="0" w:type="auto"/>
-            <w:vAlign w:val="center"/>
-            <w:hideMark/>
-          </w:tcPr>
-          <w:p>
-            <w:pPr>
-              <w:rPr>
-                <w:rFonts w:ascii="Calibri" w:eastAsia="Times New Roman" w:hAnsi="Calibri" w:cs="Calibri"/>
-                <w:sz w:val="24"/>
-                <w:szCs w:val="24"/>
-              </w:rPr>
-            </w:pPr>
-            <w:r>
-              <w:rPr>
-                <w:rFonts w:ascii="Calibri" w:eastAsia="Times New Roman" w:hAnsi="Calibri" w:cs="Calibri"/>
-                <w:sz w:val="24"/>
-                <w:szCs w:val="24"/>
-              </w:rPr>
-              <w:t>Cleanup DOM or mocks</w:t>
-            </w:r>
-          </w:p>
-        </w:tc>
-        <w:tc>
-          <w:tcPr>
-            <w:tcW w:w="0" w:type="auto"/>
-            <w:vAlign w:val="center"/>
-            <w:hideMark/>
-          </w:tcPr>
-          <w:p>
-            <w:pPr>
-              <w:rPr>
-                <w:rFonts w:ascii="Calibri" w:eastAsia="Times New Roman" w:hAnsi="Calibri" w:cs="Calibri"/>
-                <w:b/>
-                <w:sz w:val="24"/>
-                <w:szCs w:val="24"/>
-              </w:rPr>
-            </w:pPr>
-            <w:r>
-              <w:rPr>
-                <w:rFonts w:ascii="Calibri" w:eastAsia="Times New Roman" w:hAnsi="Calibri" w:cs="Calibri"/>
-                <w:b/>
-                <w:sz w:val="24"/>
-                <w:szCs w:val="24"/>
-              </w:rPr>
-              <w:t>afterEach(() =&gt; cleanup())</w:t>
+              <w:t>beforeEach()</w:t>
+            </w:r>
+          </w:p>
+        </w:tc>
+        <w:tc>
+          <w:tcPr>
+            <w:tcW w:w="0" w:type="auto"/>
+            <w:vAlign w:val="center"/>
+            <w:hideMark/>
+          </w:tcPr>
+          <w:p>
+            <w:pPr>
+              <w:rPr>
+                <w:rFonts w:ascii="Calibri" w:eastAsia="Times New Roman" w:hAnsi="Calibri" w:cs="Calibri"/>
+                <w:sz w:val="24"/>
+                <w:szCs w:val="24"/>
+              </w:rPr>
+            </w:pPr>
+            <w:r>
+              <w:rPr>
+                <w:rFonts w:ascii="Calibri" w:eastAsia="Times New Roman" w:hAnsi="Calibri" w:cs="Calibri"/>
+                <w:sz w:val="24"/>
+                <w:szCs w:val="24"/>
+              </w:rPr>
+              <w:t>Runs setup code before each test</w:t>
+            </w:r>
+          </w:p>
+        </w:tc>
+        <w:tc>
+          <w:tcPr>
+            <w:tcW w:w="0" w:type="auto"/>
+            <w:vAlign w:val="center"/>
+            <w:hideMark/>
+          </w:tcPr>
+          <w:p>
+            <w:pPr>
+              <w:rPr>
+                <w:rFonts w:ascii="Calibri" w:eastAsia="Times New Roman" w:hAnsi="Calibri" w:cs="Calibri"/>
+                <w:sz w:val="24"/>
+                <w:szCs w:val="24"/>
+              </w:rPr>
+            </w:pPr>
+            <w:r>
+              <w:rPr>
+                <w:rFonts w:ascii="Calibri" w:eastAsia="Times New Roman" w:hAnsi="Calibri" w:cs="Calibri"/>
+                <w:sz w:val="24"/>
+                <w:szCs w:val="24"/>
+              </w:rPr>
+              <w:t>Reuse setup like rendering or variable reset</w:t>
+            </w:r>
+          </w:p>
+        </w:tc>
+        <w:tc>
+          <w:tcPr>
+            <w:tcW w:w="0" w:type="auto"/>
+            <w:vAlign w:val="center"/>
+            <w:hideMark/>
+          </w:tcPr>
+          <w:p>
+            <w:pPr>
+              <w:rPr>
+                <w:rFonts w:ascii="Calibri" w:eastAsia="Times New Roman" w:hAnsi="Calibri" w:cs="Calibri"/>
+                <w:b/>
+                <w:sz w:val="24"/>
+                <w:szCs w:val="24"/>
+              </w:rPr>
+            </w:pPr>
+            <w:r>
+              <w:rPr>
+                <w:rFonts w:ascii="Calibri" w:eastAsia="Times New Roman" w:hAnsi="Calibri" w:cs="Calibri"/>
+                <w:b/>
+                <w:sz w:val="24"/>
+                <w:szCs w:val="24"/>
+              </w:rPr>
+              <w:t>beforeEach(() =&gt; setup())</w:t>
             </w:r>
           </w:p>
         </w:tc>
       </w:tr>
       <w:tr>
         <w:trPr>
-          <w:trHeight w:val="792"/>
+          <w:trHeight w:val="354"/>
+          <w:jc w:val="center"/>
+        </w:trPr>
+        <w:tc>
+          <w:tcPr>
+            <w:tcW w:w="0" w:type="auto"/>
+            <w:vAlign w:val="center"/>
+            <w:hideMark/>
+          </w:tcPr>
+          <w:p>
+            <w:pPr>
+              <w:rPr>
+                <w:rFonts w:ascii="Calibri" w:eastAsia="Times New Roman" w:hAnsi="Calibri" w:cs="Calibri"/>
+                <w:b/>
+                <w:sz w:val="24"/>
+                <w:szCs w:val="24"/>
+              </w:rPr>
+            </w:pPr>
+            <w:r>
+              <w:rPr>
+                <w:rFonts w:ascii="Calibri" w:eastAsia="Times New Roman" w:hAnsi="Calibri" w:cs="Calibri"/>
+                <w:b/>
+                <w:sz w:val="24"/>
+                <w:szCs w:val="24"/>
+              </w:rPr>
+              <w:t>afterEach()</w:t>
+            </w:r>
+          </w:p>
+        </w:tc>
+        <w:tc>
+          <w:tcPr>
+            <w:tcW w:w="0" w:type="auto"/>
+            <w:vAlign w:val="center"/>
+            <w:hideMark/>
+          </w:tcPr>
+          <w:p>
+            <w:pPr>
+              <w:rPr>
+                <w:rFonts w:ascii="Calibri" w:eastAsia="Times New Roman" w:hAnsi="Calibri" w:cs="Calibri"/>
+                <w:sz w:val="24"/>
+                <w:szCs w:val="24"/>
+              </w:rPr>
+            </w:pPr>
+            <w:r>
+              <w:rPr>
+                <w:rFonts w:ascii="Calibri" w:eastAsia="Times New Roman" w:hAnsi="Calibri" w:cs="Calibri"/>
+                <w:sz w:val="24"/>
+                <w:szCs w:val="24"/>
+              </w:rPr>
+              <w:t>Runs cleanup code after each test</w:t>
+            </w:r>
+          </w:p>
+        </w:tc>
+        <w:tc>
+          <w:tcPr>
+            <w:tcW w:w="0" w:type="auto"/>
+            <w:vAlign w:val="center"/>
+            <w:hideMark/>
+          </w:tcPr>
+          <w:p>
+            <w:pPr>
+              <w:rPr>
+                <w:rFonts w:ascii="Calibri" w:eastAsia="Times New Roman" w:hAnsi="Calibri" w:cs="Calibri"/>
+                <w:sz w:val="24"/>
+                <w:szCs w:val="24"/>
+              </w:rPr>
+            </w:pPr>
+            <w:r>
+              <w:rPr>
+                <w:rFonts w:ascii="Calibri" w:eastAsia="Times New Roman" w:hAnsi="Calibri" w:cs="Calibri"/>
+                <w:sz w:val="24"/>
+                <w:szCs w:val="24"/>
+              </w:rPr>
+              <w:t>Cleanup DOM or mocks</w:t>
+            </w:r>
+          </w:p>
+        </w:tc>
+        <w:tc>
+          <w:tcPr>
+            <w:tcW w:w="0" w:type="auto"/>
+            <w:vAlign w:val="center"/>
+            <w:hideMark/>
+          </w:tcPr>
+          <w:p>
+            <w:pPr>
+              <w:rPr>
+                <w:rFonts w:ascii="Calibri" w:eastAsia="Times New Roman" w:hAnsi="Calibri" w:cs="Calibri"/>
+                <w:b/>
+                <w:sz w:val="24"/>
+                <w:szCs w:val="24"/>
+              </w:rPr>
+            </w:pPr>
+            <w:r>
+              <w:rPr>
+                <w:rFonts w:ascii="Calibri" w:eastAsia="Times New Roman" w:hAnsi="Calibri" w:cs="Calibri"/>
+                <w:b/>
+                <w:sz w:val="24"/>
+                <w:szCs w:val="24"/>
+              </w:rPr>
+              <w:t>afterEach(() =&gt; cleanup())</w:t>
+            </w:r>
+          </w:p>
+        </w:tc>
+      </w:tr>
+      <w:tr>
+        <w:trPr>
+          <w:trHeight w:val="710"/>
           <w:jc w:val="center"/>
         </w:trPr>
         <w:tc>
@@ -2316,8 +2395,6 @@
         <w:lastRenderedPageBreak/>
         <w:t>Practice Ideas</w:t>
       </w:r>
-      <w:bookmarkStart w:id="0" w:name="_GoBack"/>
-      <w:bookmarkEnd w:id="0"/>
     </w:p>
     <w:p>
       <w:pPr>

</xml_diff>